<commit_message>
Statement Generator for schools
</commit_message>
<xml_diff>
--- a/mergefield_docs_templates/2022_2023_SEMESTR_2/Zalacznik_V_Oswiadczenie_szkoly_warzywa-owoce.docx
+++ b/mergefield_docs_templates/2022_2023_SEMESTR_2/Zalacznik_V_Oswiadczenie_szkoly_warzywa-owoce.docx
@@ -3306,6 +3306,8 @@
                 <w:lang w:val="pl-PL" w:eastAsia="pl-PL"/>
               </w:rPr>
             </w:pPr>
+            <w:bookmarkStart w:id="1" w:name="_GoBack"/>
+            <w:bookmarkEnd w:id="1"/>
           </w:p>
         </w:tc>
         <w:tc>
@@ -3400,7 +3402,7 @@
                 <w:lang w:val="pl-PL" w:eastAsia="pl-PL"/>
               </w:rPr>
             </w:pPr>
-            <w:bookmarkStart w:id="1" w:name="_Hlk111639983"/>
+            <w:bookmarkStart w:id="2" w:name="_Hlk111639983"/>
             <w:bookmarkEnd w:id="0"/>
           </w:p>
         </w:tc>
@@ -4073,7 +4075,7 @@
           <w:gridAfter w:val="4"/>
           <w:wBefore w:w="248" w:type="dxa"/>
           <w:wAfter w:w="130" w:type="dxa"/>
-          <w:trHeight w:hRule="exact" w:val="459"/>
+          <w:trHeight w:hRule="exact" w:val="616"/>
         </w:trPr>
         <w:tc>
           <w:tcPr>
@@ -6560,7 +6562,7 @@
           </w:p>
         </w:tc>
       </w:tr>
-      <w:bookmarkEnd w:id="1"/>
+      <w:bookmarkEnd w:id="2"/>
     </w:tbl>
     <w:p>
       <w:pPr>
@@ -8432,8 +8434,6 @@
               </w:rPr>
               <w:fldChar w:fldCharType="end"/>
             </w:r>
-            <w:bookmarkStart w:id="2" w:name="_GoBack"/>
-            <w:bookmarkEnd w:id="2"/>
           </w:p>
         </w:tc>
       </w:tr>

</xml_diff>